<commit_message>
Some progress on Machine Learning
</commit_message>
<xml_diff>
--- a/Machine Learning/Notes.docx
+++ b/Machine Learning/Notes.docx
@@ -284,7 +284,23 @@
           <w:sz w:val="24"/>
           <w:szCs w:val="24"/>
         </w:rPr>
-        <w:t>Examples:</w:t>
+        <w:t>Examples</w:t>
+      </w:r>
+      <w:r>
+        <w:rPr>
+          <w:rFonts w:ascii="Times New Roman" w:hAnsi="Times New Roman" w:cs="Times New Roman"/>
+          <w:sz w:val="24"/>
+          <w:szCs w:val="24"/>
+        </w:rPr>
+        <w:t xml:space="preserve"> of uses of Machine Learning</w:t>
+      </w:r>
+      <w:r>
+        <w:rPr>
+          <w:rFonts w:ascii="Times New Roman" w:hAnsi="Times New Roman" w:cs="Times New Roman"/>
+          <w:sz w:val="24"/>
+          <w:szCs w:val="24"/>
+        </w:rPr>
+        <w:t>:</w:t>
       </w:r>
     </w:p>
     <w:p>
@@ -307,7 +323,15 @@
           <w:sz w:val="24"/>
           <w:szCs w:val="24"/>
         </w:rPr>
-        <w:t>Data mining: processing large datasets</w:t>
+        <w:t>Database</w:t>
+      </w:r>
+      <w:r>
+        <w:rPr>
+          <w:rFonts w:ascii="Times New Roman" w:hAnsi="Times New Roman" w:cs="Times New Roman"/>
+          <w:sz w:val="24"/>
+          <w:szCs w:val="24"/>
+        </w:rPr>
+        <w:t xml:space="preserve"> mining: processing large datasets</w:t>
       </w:r>
     </w:p>
     <w:p>
@@ -316,6 +340,301 @@
         <w:numPr>
           <w:ilvl w:val="1"/>
           <w:numId w:val="2"/>
+        </w:numPr>
+        <w:spacing w:after="0"/>
+        <w:rPr>
+          <w:rFonts w:ascii="Times New Roman" w:hAnsi="Times New Roman" w:cs="Times New Roman"/>
+          <w:sz w:val="24"/>
+          <w:szCs w:val="24"/>
+        </w:rPr>
+      </w:pPr>
+      <w:r>
+        <w:rPr>
+          <w:rFonts w:ascii="Times New Roman" w:hAnsi="Times New Roman" w:cs="Times New Roman"/>
+          <w:sz w:val="24"/>
+          <w:szCs w:val="24"/>
+        </w:rPr>
+        <w:t>Applications that can’t be programmed by hand</w:t>
+      </w:r>
+    </w:p>
+    <w:p>
+      <w:pPr>
+        <w:pStyle w:val="ListParagraph"/>
+        <w:numPr>
+          <w:ilvl w:val="1"/>
+          <w:numId w:val="2"/>
+        </w:numPr>
+        <w:spacing w:after="0"/>
+        <w:rPr>
+          <w:rFonts w:ascii="Times New Roman" w:hAnsi="Times New Roman" w:cs="Times New Roman"/>
+          <w:sz w:val="24"/>
+          <w:szCs w:val="24"/>
+        </w:rPr>
+      </w:pPr>
+      <w:r>
+        <w:rPr>
+          <w:rFonts w:ascii="Times New Roman" w:hAnsi="Times New Roman" w:cs="Times New Roman"/>
+          <w:sz w:val="24"/>
+          <w:szCs w:val="24"/>
+        </w:rPr>
+        <w:t>Self-customizing programs. (e.g. product recommendations)</w:t>
+      </w:r>
+    </w:p>
+    <w:p>
+      <w:pPr>
+        <w:pStyle w:val="ListParagraph"/>
+        <w:numPr>
+          <w:ilvl w:val="1"/>
+          <w:numId w:val="2"/>
+        </w:numPr>
+        <w:spacing w:after="0"/>
+        <w:rPr>
+          <w:rFonts w:ascii="Times New Roman" w:hAnsi="Times New Roman" w:cs="Times New Roman"/>
+          <w:sz w:val="24"/>
+          <w:szCs w:val="24"/>
+        </w:rPr>
+      </w:pPr>
+      <w:r>
+        <w:rPr>
+          <w:rFonts w:ascii="Times New Roman" w:hAnsi="Times New Roman" w:cs="Times New Roman"/>
+          <w:sz w:val="24"/>
+          <w:szCs w:val="24"/>
+        </w:rPr>
+        <w:t>Understand human learning</w:t>
+      </w:r>
+    </w:p>
+    <w:p>
+      <w:pPr>
+        <w:spacing w:after="0"/>
+        <w:rPr>
+          <w:rFonts w:ascii="Times New Roman" w:hAnsi="Times New Roman" w:cs="Times New Roman"/>
+          <w:sz w:val="24"/>
+          <w:szCs w:val="24"/>
+        </w:rPr>
+      </w:pPr>
+    </w:p>
+    <w:p>
+      <w:pPr>
+        <w:spacing w:after="0"/>
+        <w:rPr>
+          <w:rFonts w:ascii="Times New Roman" w:hAnsi="Times New Roman" w:cs="Times New Roman"/>
+          <w:sz w:val="24"/>
+          <w:szCs w:val="24"/>
+        </w:rPr>
+      </w:pPr>
+      <w:r>
+        <w:rPr>
+          <w:rFonts w:ascii="Times New Roman" w:hAnsi="Times New Roman" w:cs="Times New Roman"/>
+          <w:sz w:val="24"/>
+          <w:szCs w:val="24"/>
+        </w:rPr>
+        <w:t>What is Machine Learning?</w:t>
+      </w:r>
+    </w:p>
+    <w:p>
+      <w:pPr>
+        <w:pStyle w:val="ListParagraph"/>
+        <w:numPr>
+          <w:ilvl w:val="0"/>
+          <w:numId w:val="3"/>
+        </w:numPr>
+        <w:spacing w:after="0"/>
+        <w:rPr>
+          <w:rFonts w:ascii="Times New Roman" w:hAnsi="Times New Roman" w:cs="Times New Roman"/>
+          <w:sz w:val="24"/>
+          <w:szCs w:val="24"/>
+        </w:rPr>
+      </w:pPr>
+      <w:r>
+        <w:rPr>
+          <w:rFonts w:ascii="Times New Roman" w:hAnsi="Times New Roman" w:cs="Times New Roman"/>
+          <w:sz w:val="24"/>
+          <w:szCs w:val="24"/>
+        </w:rPr>
+        <w:t>Arthur Samuel’s definition: field of study that gives computers the ability to learn without being explicitly programmed.</w:t>
+      </w:r>
+    </w:p>
+    <w:p>
+      <w:pPr>
+        <w:pStyle w:val="ListParagraph"/>
+        <w:numPr>
+          <w:ilvl w:val="0"/>
+          <w:numId w:val="3"/>
+        </w:numPr>
+        <w:spacing w:after="0"/>
+        <w:rPr>
+          <w:rFonts w:ascii="Times New Roman" w:hAnsi="Times New Roman" w:cs="Times New Roman"/>
+          <w:sz w:val="24"/>
+          <w:szCs w:val="24"/>
+        </w:rPr>
+      </w:pPr>
+      <w:r>
+        <w:rPr>
+          <w:rFonts w:ascii="Times New Roman" w:hAnsi="Times New Roman" w:cs="Times New Roman"/>
+          <w:sz w:val="24"/>
+          <w:szCs w:val="24"/>
+        </w:rPr>
+        <w:t>Tom Mitchell’s defin</w:t>
+      </w:r>
+      <w:r>
+        <w:rPr>
+          <w:rFonts w:ascii="Times New Roman" w:hAnsi="Times New Roman" w:cs="Times New Roman"/>
+          <w:sz w:val="24"/>
+          <w:szCs w:val="24"/>
+        </w:rPr>
+        <w:t>ition: A computer program learns from experience E with respect to some task T and some performance measure P, if its performance on T, as measured by P, improves with experience E.</w:t>
+      </w:r>
+    </w:p>
+    <w:p>
+      <w:pPr>
+        <w:pStyle w:val="ListParagraph"/>
+        <w:numPr>
+          <w:ilvl w:val="0"/>
+          <w:numId w:val="3"/>
+        </w:numPr>
+        <w:spacing w:after="0"/>
+        <w:rPr>
+          <w:rFonts w:ascii="Times New Roman" w:hAnsi="Times New Roman" w:cs="Times New Roman"/>
+          <w:sz w:val="24"/>
+          <w:szCs w:val="24"/>
+        </w:rPr>
+      </w:pPr>
+      <w:r>
+        <w:rPr>
+          <w:rFonts w:ascii="Times New Roman" w:hAnsi="Times New Roman" w:cs="Times New Roman"/>
+          <w:sz w:val="24"/>
+          <w:szCs w:val="24"/>
+        </w:rPr>
+        <w:t>Machine learning algorithms:</w:t>
+      </w:r>
+    </w:p>
+    <w:p>
+      <w:pPr>
+        <w:pStyle w:val="ListParagraph"/>
+        <w:numPr>
+          <w:ilvl w:val="1"/>
+          <w:numId w:val="3"/>
+        </w:numPr>
+        <w:spacing w:after="0"/>
+        <w:rPr>
+          <w:rFonts w:ascii="Times New Roman" w:hAnsi="Times New Roman" w:cs="Times New Roman"/>
+          <w:sz w:val="24"/>
+          <w:szCs w:val="24"/>
+        </w:rPr>
+      </w:pPr>
+      <w:r>
+        <w:rPr>
+          <w:rFonts w:ascii="Times New Roman" w:hAnsi="Times New Roman" w:cs="Times New Roman"/>
+          <w:sz w:val="24"/>
+          <w:szCs w:val="24"/>
+        </w:rPr>
+        <w:t xml:space="preserve">Supervised </w:t>
+      </w:r>
+      <w:r>
+        <w:rPr>
+          <w:rFonts w:ascii="Times New Roman" w:hAnsi="Times New Roman" w:cs="Times New Roman"/>
+          <w:sz w:val="24"/>
+          <w:szCs w:val="24"/>
+        </w:rPr>
+        <w:t>learning: teach the computer how to do something.</w:t>
+      </w:r>
+    </w:p>
+    <w:p>
+      <w:pPr>
+        <w:pStyle w:val="ListParagraph"/>
+        <w:numPr>
+          <w:ilvl w:val="1"/>
+          <w:numId w:val="3"/>
+        </w:numPr>
+        <w:spacing w:after="0"/>
+        <w:rPr>
+          <w:rFonts w:ascii="Times New Roman" w:hAnsi="Times New Roman" w:cs="Times New Roman"/>
+          <w:sz w:val="24"/>
+          <w:szCs w:val="24"/>
+        </w:rPr>
+      </w:pPr>
+      <w:r>
+        <w:rPr>
+          <w:rFonts w:ascii="Times New Roman" w:hAnsi="Times New Roman" w:cs="Times New Roman"/>
+          <w:sz w:val="24"/>
+          <w:szCs w:val="24"/>
+        </w:rPr>
+        <w:t>Unsupervised learning</w:t>
+      </w:r>
+      <w:r>
+        <w:rPr>
+          <w:rFonts w:ascii="Times New Roman" w:hAnsi="Times New Roman" w:cs="Times New Roman"/>
+          <w:sz w:val="24"/>
+          <w:szCs w:val="24"/>
+        </w:rPr>
+        <w:t>: let the computer learn by itself.</w:t>
+      </w:r>
+    </w:p>
+    <w:p>
+      <w:pPr>
+        <w:pStyle w:val="ListParagraph"/>
+        <w:numPr>
+          <w:ilvl w:val="1"/>
+          <w:numId w:val="3"/>
+        </w:numPr>
+        <w:spacing w:after="0"/>
+        <w:rPr>
+          <w:rFonts w:ascii="Times New Roman" w:hAnsi="Times New Roman" w:cs="Times New Roman"/>
+          <w:sz w:val="24"/>
+          <w:szCs w:val="24"/>
+        </w:rPr>
+      </w:pPr>
+      <w:r>
+        <w:rPr>
+          <w:rFonts w:ascii="Times New Roman" w:hAnsi="Times New Roman" w:cs="Times New Roman"/>
+          <w:sz w:val="24"/>
+          <w:szCs w:val="24"/>
+        </w:rPr>
+        <w:t>Other algorithms: reinforcement learning and recommender systems</w:t>
+      </w:r>
+    </w:p>
+    <w:p>
+      <w:pPr>
+        <w:spacing w:after="0"/>
+        <w:rPr>
+          <w:rFonts w:ascii="Times New Roman" w:hAnsi="Times New Roman" w:cs="Times New Roman"/>
+          <w:sz w:val="24"/>
+          <w:szCs w:val="24"/>
+        </w:rPr>
+      </w:pPr>
+    </w:p>
+    <w:p>
+      <w:pPr>
+        <w:spacing w:after="0"/>
+        <w:rPr>
+          <w:rFonts w:ascii="Times New Roman" w:hAnsi="Times New Roman" w:cs="Times New Roman"/>
+          <w:sz w:val="24"/>
+          <w:szCs w:val="24"/>
+        </w:rPr>
+      </w:pPr>
+      <w:r>
+        <w:rPr>
+          <w:rFonts w:ascii="Times New Roman" w:hAnsi="Times New Roman" w:cs="Times New Roman"/>
+          <w:sz w:val="24"/>
+          <w:szCs w:val="24"/>
+        </w:rPr>
+        <w:t>S</w:t>
+      </w:r>
+      <w:r>
+        <w:rPr>
+          <w:rFonts w:ascii="Times New Roman" w:hAnsi="Times New Roman" w:cs="Times New Roman"/>
+          <w:sz w:val="24"/>
+          <w:szCs w:val="24"/>
+        </w:rPr>
+        <w:t>upervised Learning</w:t>
+      </w:r>
+    </w:p>
+    <w:p>
+      <w:pPr>
+        <w:pStyle w:val="ListParagraph"/>
+        <w:numPr>
+          <w:ilvl w:val="0"/>
+          <w:numId w:val="4"/>
         </w:numPr>
         <w:spacing w:after="0"/>
         <w:rPr>
@@ -340,6 +659,119 @@
 <file path=word/numbering.xml><?xml version="1.0" encoding="utf-8"?>
 <w:numbering xmlns:wpc="http://schemas.microsoft.com/office/word/2010/wordprocessingCanvas" xmlns:cx="http://schemas.microsoft.com/office/drawing/2014/chartex" xmlns:cx1="http://schemas.microsoft.com/office/drawing/2015/9/8/chartex" xmlns:cx2="http://schemas.microsoft.com/office/drawing/2015/10/21/chartex" xmlns:cx3="http://schemas.microsoft.com/office/drawing/2016/5/9/chartex" xmlns:cx4="http://schemas.microsoft.com/office/drawing/2016/5/10/chartex" xmlns:cx5="http://schemas.microsoft.com/office/drawing/2016/5/11/chartex" xmlns:cx6="http://schemas.microsoft.com/office/drawing/2016/5/12/chartex" xmlns:cx7="http://schemas.microsoft.com/office/drawing/2016/5/13/chartex" xmlns:cx8="http://schemas.microsoft.com/office/drawing/2016/5/14/chartex" xmlns:mc="http://schemas.openxmlformats.org/markup-compatibility/2006" xmlns:aink="http://schemas.microsoft.com/office/drawing/2016/ink" xmlns:o="urn:schemas-microsoft-com:office:office" xmlns:r="http://schemas.openxmlformats.org/officeDocument/2006/relationships" xmlns:m="http://schemas.openxmlformats.org/officeDocument/2006/math" xmlns:v="urn:schemas-microsoft-com:vml" xmlns:wp14="http://schemas.microsoft.com/office/word/2010/wordprocessingDrawing" xmlns:wp="http://schemas.openxmlformats.org/drawingml/2006/wordprocessingDrawing" xmlns:w10="urn:schemas-microsoft-com:office:word" xmlns:w="http://schemas.openxmlformats.org/wordprocessingml/2006/main" xmlns:w14="http://schemas.microsoft.com/office/word/2010/wordml" xmlns:w15="http://schemas.microsoft.com/office/word/2012/wordml" xmlns:w16se="http://schemas.microsoft.com/office/word/2015/wordml/symex" xmlns:wpg="http://schemas.microsoft.com/office/word/2010/wordprocessingGroup" xmlns:wpi="http://schemas.microsoft.com/office/word/2010/wordprocessingInk" xmlns:wne="http://schemas.microsoft.com/office/word/2006/wordml" xmlns:wps="http://schemas.microsoft.com/office/word/2010/wordprocessingShape" mc:Ignorable="w14 w15 w16se wp14">
   <w:abstractNum w:abstractNumId="0" w15:restartNumberingAfterBreak="0">
+    <w:nsid w:val="225A0E76"/>
+    <w:multiLevelType w:val="hybridMultilevel"/>
+    <w:tmpl w:val="00A4E852"/>
+    <w:lvl w:ilvl="0" w:tplc="5B86998E">
+      <w:start w:val="1"/>
+      <w:numFmt w:val="bullet"/>
+      <w:lvlText w:val=""/>
+      <w:lvlJc w:val="left"/>
+      <w:pPr>
+        <w:ind w:left="720" w:hanging="360"/>
+      </w:pPr>
+      <w:rPr>
+        <w:rFonts w:ascii="Symbol" w:hAnsi="Symbol" w:hint="default"/>
+      </w:rPr>
+    </w:lvl>
+    <w:lvl w:ilvl="1" w:tplc="04090001">
+      <w:start w:val="1"/>
+      <w:numFmt w:val="bullet"/>
+      <w:lvlText w:val=""/>
+      <w:lvlJc w:val="left"/>
+      <w:pPr>
+        <w:ind w:left="1440" w:hanging="360"/>
+      </w:pPr>
+      <w:rPr>
+        <w:rFonts w:ascii="Symbol" w:hAnsi="Symbol" w:hint="default"/>
+      </w:rPr>
+    </w:lvl>
+    <w:lvl w:ilvl="2" w:tplc="04090005" w:tentative="1">
+      <w:start w:val="1"/>
+      <w:numFmt w:val="bullet"/>
+      <w:lvlText w:val=""/>
+      <w:lvlJc w:val="left"/>
+      <w:pPr>
+        <w:ind w:left="2160" w:hanging="360"/>
+      </w:pPr>
+      <w:rPr>
+        <w:rFonts w:ascii="Wingdings" w:hAnsi="Wingdings" w:hint="default"/>
+      </w:rPr>
+    </w:lvl>
+    <w:lvl w:ilvl="3" w:tplc="04090001" w:tentative="1">
+      <w:start w:val="1"/>
+      <w:numFmt w:val="bullet"/>
+      <w:lvlText w:val=""/>
+      <w:lvlJc w:val="left"/>
+      <w:pPr>
+        <w:ind w:left="2880" w:hanging="360"/>
+      </w:pPr>
+      <w:rPr>
+        <w:rFonts w:ascii="Symbol" w:hAnsi="Symbol" w:hint="default"/>
+      </w:rPr>
+    </w:lvl>
+    <w:lvl w:ilvl="4" w:tplc="04090003" w:tentative="1">
+      <w:start w:val="1"/>
+      <w:numFmt w:val="bullet"/>
+      <w:lvlText w:val="o"/>
+      <w:lvlJc w:val="left"/>
+      <w:pPr>
+        <w:ind w:left="3600" w:hanging="360"/>
+      </w:pPr>
+      <w:rPr>
+        <w:rFonts w:ascii="Courier New" w:hAnsi="Courier New" w:cs="Courier New" w:hint="default"/>
+      </w:rPr>
+    </w:lvl>
+    <w:lvl w:ilvl="5" w:tplc="04090005" w:tentative="1">
+      <w:start w:val="1"/>
+      <w:numFmt w:val="bullet"/>
+      <w:lvlText w:val=""/>
+      <w:lvlJc w:val="left"/>
+      <w:pPr>
+        <w:ind w:left="4320" w:hanging="360"/>
+      </w:pPr>
+      <w:rPr>
+        <w:rFonts w:ascii="Wingdings" w:hAnsi="Wingdings" w:hint="default"/>
+      </w:rPr>
+    </w:lvl>
+    <w:lvl w:ilvl="6" w:tplc="04090001" w:tentative="1">
+      <w:start w:val="1"/>
+      <w:numFmt w:val="bullet"/>
+      <w:lvlText w:val=""/>
+      <w:lvlJc w:val="left"/>
+      <w:pPr>
+        <w:ind w:left="5040" w:hanging="360"/>
+      </w:pPr>
+      <w:rPr>
+        <w:rFonts w:ascii="Symbol" w:hAnsi="Symbol" w:hint="default"/>
+      </w:rPr>
+    </w:lvl>
+    <w:lvl w:ilvl="7" w:tplc="04090003" w:tentative="1">
+      <w:start w:val="1"/>
+      <w:numFmt w:val="bullet"/>
+      <w:lvlText w:val="o"/>
+      <w:lvlJc w:val="left"/>
+      <w:pPr>
+        <w:ind w:left="5760" w:hanging="360"/>
+      </w:pPr>
+      <w:rPr>
+        <w:rFonts w:ascii="Courier New" w:hAnsi="Courier New" w:cs="Courier New" w:hint="default"/>
+      </w:rPr>
+    </w:lvl>
+    <w:lvl w:ilvl="8" w:tplc="04090005" w:tentative="1">
+      <w:start w:val="1"/>
+      <w:numFmt w:val="bullet"/>
+      <w:lvlText w:val=""/>
+      <w:lvlJc w:val="left"/>
+      <w:pPr>
+        <w:ind w:left="6480" w:hanging="360"/>
+      </w:pPr>
+      <w:rPr>
+        <w:rFonts w:ascii="Wingdings" w:hAnsi="Wingdings" w:hint="default"/>
+      </w:rPr>
+    </w:lvl>
+  </w:abstractNum>
+  <w:abstractNum w:abstractNumId="1" w15:restartNumberingAfterBreak="0">
     <w:nsid w:val="39064CC7"/>
     <w:multiLevelType w:val="hybridMultilevel"/>
     <w:tmpl w:val="4EA6C800"/>
@@ -452,7 +884,7 @@
       </w:rPr>
     </w:lvl>
   </w:abstractNum>
-  <w:abstractNum w:abstractNumId="1" w15:restartNumberingAfterBreak="0">
+  <w:abstractNum w:abstractNumId="2" w15:restartNumberingAfterBreak="0">
     <w:nsid w:val="59100043"/>
     <w:multiLevelType w:val="hybridMultilevel"/>
     <w:tmpl w:val="0E44C4AC"/>
@@ -565,11 +997,130 @@
       </w:rPr>
     </w:lvl>
   </w:abstractNum>
+  <w:abstractNum w:abstractNumId="3" w15:restartNumberingAfterBreak="0">
+    <w:nsid w:val="6ABE4118"/>
+    <w:multiLevelType w:val="hybridMultilevel"/>
+    <w:tmpl w:val="E086FC0E"/>
+    <w:lvl w:ilvl="0" w:tplc="5B86998E">
+      <w:start w:val="1"/>
+      <w:numFmt w:val="bullet"/>
+      <w:lvlText w:val=""/>
+      <w:lvlJc w:val="left"/>
+      <w:pPr>
+        <w:ind w:left="720" w:hanging="360"/>
+      </w:pPr>
+      <w:rPr>
+        <w:rFonts w:ascii="Symbol" w:hAnsi="Symbol" w:hint="default"/>
+      </w:rPr>
+    </w:lvl>
+    <w:lvl w:ilvl="1" w:tplc="04090003" w:tentative="1">
+      <w:start w:val="1"/>
+      <w:numFmt w:val="bullet"/>
+      <w:lvlText w:val="o"/>
+      <w:lvlJc w:val="left"/>
+      <w:pPr>
+        <w:ind w:left="1440" w:hanging="360"/>
+      </w:pPr>
+      <w:rPr>
+        <w:rFonts w:ascii="Courier New" w:hAnsi="Courier New" w:cs="Courier New" w:hint="default"/>
+      </w:rPr>
+    </w:lvl>
+    <w:lvl w:ilvl="2" w:tplc="04090005" w:tentative="1">
+      <w:start w:val="1"/>
+      <w:numFmt w:val="bullet"/>
+      <w:lvlText w:val=""/>
+      <w:lvlJc w:val="left"/>
+      <w:pPr>
+        <w:ind w:left="2160" w:hanging="360"/>
+      </w:pPr>
+      <w:rPr>
+        <w:rFonts w:ascii="Wingdings" w:hAnsi="Wingdings" w:hint="default"/>
+      </w:rPr>
+    </w:lvl>
+    <w:lvl w:ilvl="3" w:tplc="04090001" w:tentative="1">
+      <w:start w:val="1"/>
+      <w:numFmt w:val="bullet"/>
+      <w:lvlText w:val=""/>
+      <w:lvlJc w:val="left"/>
+      <w:pPr>
+        <w:ind w:left="2880" w:hanging="360"/>
+      </w:pPr>
+      <w:rPr>
+        <w:rFonts w:ascii="Symbol" w:hAnsi="Symbol" w:hint="default"/>
+      </w:rPr>
+    </w:lvl>
+    <w:lvl w:ilvl="4" w:tplc="04090003" w:tentative="1">
+      <w:start w:val="1"/>
+      <w:numFmt w:val="bullet"/>
+      <w:lvlText w:val="o"/>
+      <w:lvlJc w:val="left"/>
+      <w:pPr>
+        <w:ind w:left="3600" w:hanging="360"/>
+      </w:pPr>
+      <w:rPr>
+        <w:rFonts w:ascii="Courier New" w:hAnsi="Courier New" w:cs="Courier New" w:hint="default"/>
+      </w:rPr>
+    </w:lvl>
+    <w:lvl w:ilvl="5" w:tplc="04090005" w:tentative="1">
+      <w:start w:val="1"/>
+      <w:numFmt w:val="bullet"/>
+      <w:lvlText w:val=""/>
+      <w:lvlJc w:val="left"/>
+      <w:pPr>
+        <w:ind w:left="4320" w:hanging="360"/>
+      </w:pPr>
+      <w:rPr>
+        <w:rFonts w:ascii="Wingdings" w:hAnsi="Wingdings" w:hint="default"/>
+      </w:rPr>
+    </w:lvl>
+    <w:lvl w:ilvl="6" w:tplc="04090001" w:tentative="1">
+      <w:start w:val="1"/>
+      <w:numFmt w:val="bullet"/>
+      <w:lvlText w:val=""/>
+      <w:lvlJc w:val="left"/>
+      <w:pPr>
+        <w:ind w:left="5040" w:hanging="360"/>
+      </w:pPr>
+      <w:rPr>
+        <w:rFonts w:ascii="Symbol" w:hAnsi="Symbol" w:hint="default"/>
+      </w:rPr>
+    </w:lvl>
+    <w:lvl w:ilvl="7" w:tplc="04090003" w:tentative="1">
+      <w:start w:val="1"/>
+      <w:numFmt w:val="bullet"/>
+      <w:lvlText w:val="o"/>
+      <w:lvlJc w:val="left"/>
+      <w:pPr>
+        <w:ind w:left="5760" w:hanging="360"/>
+      </w:pPr>
+      <w:rPr>
+        <w:rFonts w:ascii="Courier New" w:hAnsi="Courier New" w:cs="Courier New" w:hint="default"/>
+      </w:rPr>
+    </w:lvl>
+    <w:lvl w:ilvl="8" w:tplc="04090005" w:tentative="1">
+      <w:start w:val="1"/>
+      <w:numFmt w:val="bullet"/>
+      <w:lvlText w:val=""/>
+      <w:lvlJc w:val="left"/>
+      <w:pPr>
+        <w:ind w:left="6480" w:hanging="360"/>
+      </w:pPr>
+      <w:rPr>
+        <w:rFonts w:ascii="Wingdings" w:hAnsi="Wingdings" w:hint="default"/>
+      </w:rPr>
+    </w:lvl>
+  </w:abstractNum>
   <w:num w:numId="1">
+    <w:abstractNumId w:val="1"/>
+  </w:num>
+  <w:num w:numId="2">
+    <w:abstractNumId w:val="2"/>
+  </w:num>
+  <w:num w:numId="3">
     <w:abstractNumId w:val="0"/>
   </w:num>
-  <w:num w:numId="2">
-    <w:abstractNumId w:val="1"/>
+  <w:num w:numId="4">
+    <w:abstractNumId w:val="3"/>
   </w:num>
 </w:numbering>
 </file>

</xml_diff>

<commit_message>
Added source to Machine Learning notes
</commit_message>
<xml_diff>
--- a/Machine Learning/Notes.docx
+++ b/Machine Learning/Notes.docx
@@ -59,6 +59,57 @@
         </w:rPr>
         <w:t>Machine Learning Notes</w:t>
       </w:r>
+    </w:p>
+    <w:p>
+      <w:pPr>
+        <w:spacing w:after="0"/>
+        <w:contextualSpacing/>
+        <w:rPr>
+          <w:rFonts w:ascii="Times New Roman" w:hAnsi="Times New Roman" w:cs="Times New Roman"/>
+          <w:sz w:val="24"/>
+          <w:szCs w:val="24"/>
+        </w:rPr>
+      </w:pPr>
+    </w:p>
+    <w:p>
+      <w:pPr>
+        <w:spacing w:after="0"/>
+        <w:contextualSpacing/>
+        <w:rPr>
+          <w:rFonts w:ascii="Times New Roman" w:hAnsi="Times New Roman" w:cs="Times New Roman"/>
+          <w:sz w:val="24"/>
+          <w:szCs w:val="24"/>
+        </w:rPr>
+      </w:pPr>
+      <w:r>
+        <w:rPr>
+          <w:rFonts w:ascii="Times New Roman" w:hAnsi="Times New Roman" w:cs="Times New Roman"/>
+          <w:sz w:val="24"/>
+          <w:szCs w:val="24"/>
+        </w:rPr>
+        <w:t xml:space="preserve">Course: </w:t>
+      </w:r>
+      <w:hyperlink r:id="rId5" w:history="1">
+        <w:r>
+          <w:rPr>
+            <w:rStyle w:val="Hyperlink"/>
+            <w:rFonts w:ascii="Times New Roman" w:hAnsi="Times New Roman" w:cs="Times New Roman"/>
+            <w:sz w:val="24"/>
+            <w:szCs w:val="24"/>
+          </w:rPr>
+          <w:t>https://www.coursera.org/learn/machine-learning</w:t>
+        </w:r>
+      </w:hyperlink>
+      <w:r>
+        <w:rPr>
+          <w:rFonts w:ascii="Times New Roman" w:hAnsi="Times New Roman" w:cs="Times New Roman"/>
+          <w:sz w:val="24"/>
+          <w:szCs w:val="24"/>
+        </w:rPr>
+        <w:t xml:space="preserve"> </w:t>
+      </w:r>
+      <w:bookmarkStart w:id="0" w:name="_GoBack"/>
+      <w:bookmarkEnd w:id="0"/>
     </w:p>
     <w:p>
       <w:pPr>
@@ -657,25 +708,7 @@
           <w:sz w:val="24"/>
           <w:szCs w:val="24"/>
         </w:rPr>
-        <w:t xml:space="preserve">r, quadratic, </w:t>
-      </w:r>
-      <w:proofErr w:type="spellStart"/>
-      <w:r>
-        <w:rPr>
-          <w:rFonts w:ascii="Times New Roman" w:hAnsi="Times New Roman" w:cs="Times New Roman"/>
-          <w:sz w:val="24"/>
-          <w:szCs w:val="24"/>
-        </w:rPr>
-        <w:t>etc</w:t>
-      </w:r>
-      <w:proofErr w:type="spellEnd"/>
-      <w:r>
-        <w:rPr>
-          <w:rFonts w:ascii="Times New Roman" w:hAnsi="Times New Roman" w:cs="Times New Roman"/>
-          <w:sz w:val="24"/>
-          <w:szCs w:val="24"/>
-        </w:rPr>
-        <w:t xml:space="preserve">) to a data set </w:t>
+        <w:t xml:space="preserve">r, quadratic, etc) to a data set </w:t>
       </w:r>
       <w:r>
         <w:rPr>
@@ -808,8 +841,6 @@
           <w:szCs w:val="24"/>
         </w:rPr>
       </w:pPr>
-      <w:bookmarkStart w:id="0" w:name="_GoBack"/>
-      <w:bookmarkEnd w:id="0"/>
     </w:p>
     <w:sectPr>
       <w:pgSz w:w="12240" w:h="15840"/>
@@ -1722,6 +1753,17 @@
       <w:contextualSpacing/>
     </w:pPr>
   </w:style>
+  <w:style w:type="character" w:styleId="Hyperlink">
+    <w:name w:val="Hyperlink"/>
+    <w:basedOn w:val="DefaultParagraphFont"/>
+    <w:uiPriority w:val="99"/>
+    <w:unhideWhenUsed/>
+    <w:rsid w:val="003E65E6"/>
+    <w:rPr>
+      <w:color w:val="0563C1" w:themeColor="hyperlink"/>
+      <w:u w:val="single"/>
+    </w:rPr>
+  </w:style>
 </w:styles>
 </file>
 

</xml_diff>